<commit_message>
Se agregó el apartado (fases a desarrollar) en el archivo documentación
</commit_message>
<xml_diff>
--- a/Documentación del sistema.docx
+++ b/Documentación del sistema.docx
@@ -66,8 +66,58 @@
       <w:r>
         <w:t>Última fecha de modificación: 29/01/2019</w:t>
       </w:r>
+    </w:p>
+    <w:p>
+      <w:pPr>
+        <w:jc w:val="left"/>
+      </w:pPr>
+    </w:p>
+    <w:p>
+      <w:pPr>
+        <w:jc w:val="left"/>
+      </w:pPr>
+      <w:r>
+        <w:t>Este proyecto constará de las siguientes fases en su desarrollo:</w:t>
+      </w:r>
+    </w:p>
+    <w:p>
+      <w:pPr>
+        <w:jc w:val="left"/>
+      </w:pPr>
+      <w:r>
+        <w:t>Identificación de necesidades</w:t>
+      </w:r>
+    </w:p>
+    <w:p>
+      <w:pPr>
+        <w:jc w:val="left"/>
+      </w:pPr>
+      <w:r>
+        <w:t>Planteamiento de solución</w:t>
+      </w:r>
+    </w:p>
+    <w:p>
+      <w:pPr>
+        <w:jc w:val="left"/>
+      </w:pPr>
+      <w:r>
+        <w:t>Estimación de tiempos</w:t>
+      </w:r>
+    </w:p>
+    <w:p>
+      <w:pPr>
+        <w:jc w:val="left"/>
+      </w:pPr>
+      <w:r>
+        <w:t>Estimación de costes</w:t>
+      </w:r>
       <w:bookmarkStart w:id="0" w:name="_GoBack"/>
       <w:bookmarkEnd w:id="0"/>
+    </w:p>
+    <w:p>
+      <w:pPr>
+        <w:jc w:val="left"/>
+      </w:pPr>
     </w:p>
     <w:sectPr>
       <w:pgSz w:w="12240" w:h="15840" w:code="1"/>

</xml_diff>